<commit_message>
Changes with new employemnt details
</commit_message>
<xml_diff>
--- a/public/Rajsekhar_Resume.docx
+++ b/public/Rajsekhar_Resume.docx
@@ -29,15 +29,15 @@
           <w:rtl w:val="0"/>
         </w:rPr>
         <w:tab/>
-        <w:t xml:space="preserve">   </w:t>
-      </w:r>
-      <w:r>
-        <w:rPr>
-          <w:sz w:val="24"/>
-          <w:szCs w:val="24"/>
-          <w:rtl w:val="0"/>
-        </w:rPr>
-        <w:t xml:space="preserve">Email:  raj.seerapu06@gmail.com</w:t>
+        <w:t xml:space="preserve">  </w:t>
+      </w:r>
+      <w:r>
+        <w:rPr>
+          <w:sz w:val="24"/>
+          <w:szCs w:val="24"/>
+          <w:rtl w:val="0"/>
+        </w:rPr>
+        <w:t xml:space="preserve">Email:  rajasekharseerapu@gmail.com</w:t>
       </w:r>
     </w:p>
     <w:p>
@@ -70,7 +70,7 @@
         <w:tab/>
         <w:t xml:space="preserve">  </w:t>
         <w:tab/>
-        <w:t xml:space="preserve">    </w:t>
+        <w:t xml:space="preserve">   </w:t>
       </w:r>
       <w:hyperlink r:id="rId7">
         <w:r>
@@ -170,7 +170,7 @@
           <w:szCs w:val="22"/>
           <w:rtl w:val="0"/>
         </w:rPr>
-        <w:t xml:space="preserve">Having over 12 years of career in the IT industry with extensive experience as Technical Lead in both front-end and back-end technologies such as ReactJS, Angular, AngularJS, NodeJS, Typescript, JavaScript, Python Django, Python Flask, SFCC UI, PHP, MySQL, SQL, HTML5, and CSS3, as well as data engineering with AWS Cloud. My primary focus is to develop functional, robust, scalable, user-friendly, and visually appealing websites that meet the needs of clients and consumers while following web development best practices.</w:t>
+        <w:t xml:space="preserve">Having over 12 years of career in the IT industry with extensive experience as Technical Lead in front-end technologies such as ReactJS, JavaScript, Angular, AngularJS, NodeJS, Typescript, Python Flask, SFCC UI, HTML5, and CSS3 and AWS Cloud. My primary focus is to develop functional, robust, scalable, user-friendly, and visually appealing websites that meet the needs of clients and consumers while following web development best practices.</w:t>
       </w:r>
     </w:p>
     <w:p>
@@ -270,7 +270,7 @@
           <w:szCs w:val="22"/>
           <w:rtl w:val="0"/>
         </w:rPr>
-        <w:t xml:space="preserve">Back-end: Node JS, Python Flask, Python Django, PHP, MySQL, .NET, MVC, Core Java</w:t>
+        <w:t xml:space="preserve">Back-end: Node JS, Python Flask, PHP, MySQL, Core Java</w:t>
       </w:r>
       <w:r>
         <w:rPr>
@@ -298,7 +298,7 @@
           <w:szCs w:val="22"/>
           <w:rtl w:val="0"/>
         </w:rPr>
-        <w:t xml:space="preserve">Languages: Python, JavaScript, PHP, Apache Spark</w:t>
+        <w:t xml:space="preserve">Languages: JavaScript, Python, PHP</w:t>
       </w:r>
       <w:r>
         <w:rPr>
@@ -382,7 +382,7 @@
           <w:szCs w:val="22"/>
           <w:rtl w:val="0"/>
         </w:rPr>
-        <w:t xml:space="preserve">Web tools and Unit Testing: Figma, Webpack, Enzyme, Jest</w:t>
+        <w:t xml:space="preserve">Web tools and Unit Testing: Figma, Webpack, Enzyme, Jest, Lighthouse, WCAG, ADA</w:t>
       </w:r>
       <w:r>
         <w:rPr>
@@ -455,6 +455,392 @@
         <w:rPr>
           <w:rtl w:val="0"/>
         </w:rPr>
+      </w:r>
+    </w:p>
+    <w:p>
+      <w:pPr>
+        <w:ind w:hanging="2"/>
+        <w:jc w:val="both"/>
+        <w:rPr>
+          <w:sz w:val="24"/>
+          <w:szCs w:val="24"/>
+        </w:rPr>
+      </w:pPr>
+      <w:bookmarkStart w:colFirst="0" w:colLast="0" w:name="_heading=h.gjdgxs" w:id="0"/>
+      <w:bookmarkEnd w:id="0"/>
+      <w:r>
+        <w:rPr>
+          <w:sz w:val="24"/>
+          <w:szCs w:val="24"/>
+          <w:rtl w:val="0"/>
+        </w:rPr>
+        <w:t xml:space="preserve">Client</w:t>
+      </w:r>
+      <w:r>
+        <w:rPr>
+          <w:b w:val="1"/>
+          <w:sz w:val="24"/>
+          <w:szCs w:val="24"/>
+          <w:rtl w:val="0"/>
+        </w:rPr>
+        <w:t xml:space="preserve">: </w:t>
+      </w:r>
+      <w:r>
+        <w:rPr>
+          <w:sz w:val="24"/>
+          <w:szCs w:val="24"/>
+          <w:rtl w:val="0"/>
+        </w:rPr>
+        <w:t xml:space="preserve">Walmart (Through implementation Partner TCS) </w:t>
+      </w:r>
+      <w:r>
+        <w:rPr>
+          <w:b w:val="1"/>
+          <w:sz w:val="24"/>
+          <w:szCs w:val="24"/>
+          <w:rtl w:val="0"/>
+        </w:rPr>
+        <w:t xml:space="preserve">- </w:t>
+      </w:r>
+      <w:r>
+        <w:rPr>
+          <w:sz w:val="24"/>
+          <w:szCs w:val="24"/>
+          <w:rtl w:val="0"/>
+        </w:rPr>
+        <w:t xml:space="preserve">Aug 2025 to Till Date</w:t>
+      </w:r>
+    </w:p>
+    <w:p>
+      <w:pPr>
+        <w:ind w:hanging="2"/>
+        <w:jc w:val="both"/>
+        <w:rPr>
+          <w:sz w:val="24"/>
+          <w:szCs w:val="24"/>
+        </w:rPr>
+      </w:pPr>
+      <w:r>
+        <w:rPr>
+          <w:sz w:val="24"/>
+          <w:szCs w:val="24"/>
+          <w:rtl w:val="0"/>
+        </w:rPr>
+        <w:t xml:space="preserve">Role</w:t>
+      </w:r>
+      <w:r>
+        <w:rPr>
+          <w:b w:val="1"/>
+          <w:sz w:val="24"/>
+          <w:szCs w:val="24"/>
+          <w:rtl w:val="0"/>
+        </w:rPr>
+        <w:t xml:space="preserve">: </w:t>
+      </w:r>
+      <w:r>
+        <w:rPr>
+          <w:sz w:val="24"/>
+          <w:szCs w:val="24"/>
+          <w:rtl w:val="0"/>
+        </w:rPr>
+        <w:t xml:space="preserve">Technical Lead</w:t>
+      </w:r>
+    </w:p>
+    <w:p>
+      <w:pPr>
+        <w:ind w:hanging="2"/>
+        <w:jc w:val="both"/>
+        <w:rPr>
+          <w:sz w:val="24"/>
+          <w:szCs w:val="24"/>
+        </w:rPr>
+      </w:pPr>
+      <w:r>
+        <w:rPr>
+          <w:sz w:val="24"/>
+          <w:szCs w:val="24"/>
+          <w:rtl w:val="0"/>
+        </w:rPr>
+        <w:t xml:space="preserve">Project</w:t>
+      </w:r>
+      <w:r>
+        <w:rPr>
+          <w:b w:val="1"/>
+          <w:sz w:val="24"/>
+          <w:szCs w:val="24"/>
+          <w:rtl w:val="0"/>
+        </w:rPr>
+        <w:t xml:space="preserve">: </w:t>
+      </w:r>
+      <w:r>
+        <w:rPr>
+          <w:sz w:val="24"/>
+          <w:szCs w:val="24"/>
+          <w:rtl w:val="0"/>
+        </w:rPr>
+        <w:t xml:space="preserve">Seller Incentives Management (SIM)</w:t>
+        <w:tab/>
+        <w:tab/>
+        <w:t xml:space="preserve">Location: Sunnyvale, California, US</w:t>
+      </w:r>
+    </w:p>
+    <w:p>
+      <w:pPr>
+        <w:ind w:hanging="2"/>
+        <w:jc w:val="both"/>
+        <w:rPr>
+          <w:sz w:val="24"/>
+          <w:szCs w:val="24"/>
+        </w:rPr>
+      </w:pPr>
+      <w:r>
+        <w:rPr>
+          <w:sz w:val="24"/>
+          <w:szCs w:val="24"/>
+          <w:rtl w:val="0"/>
+        </w:rPr>
+        <w:t xml:space="preserve">Responsibilities: ￼</w:t>
+      </w:r>
+    </w:p>
+    <w:p>
+      <w:pPr>
+        <w:numPr>
+          <w:ilvl w:val="0"/>
+          <w:numId w:val="9"/>
+        </w:numPr>
+        <w:ind w:left="720" w:hanging="360"/>
+        <w:jc w:val="both"/>
+        <w:rPr>
+          <w:sz w:val="22"/>
+          <w:szCs w:val="22"/>
+        </w:rPr>
+      </w:pPr>
+      <w:bookmarkStart w:colFirst="0" w:colLast="0" w:name="_heading=h.4gykudjkrvb6" w:id="1"/>
+      <w:bookmarkEnd w:id="1"/>
+      <w:r>
+        <w:rPr>
+          <w:sz w:val="22"/>
+          <w:szCs w:val="22"/>
+          <w:rtl w:val="0"/>
+        </w:rPr>
+        <w:t xml:space="preserve">Led the front-end development of Walmart’s </w:t>
+      </w:r>
+      <w:r>
+        <w:rPr>
+          <w:i w:val="1"/>
+          <w:sz w:val="22"/>
+          <w:szCs w:val="22"/>
+          <w:rtl w:val="0"/>
+        </w:rPr>
+        <w:t xml:space="preserve">Seller Incentives Management Portal</w:t>
+      </w:r>
+      <w:r>
+        <w:rPr>
+          <w:sz w:val="22"/>
+          <w:szCs w:val="22"/>
+          <w:rtl w:val="0"/>
+        </w:rPr>
+        <w:t xml:space="preserve">, a platform enabling sellers to manage and create commissions, incentives, and perform on-demand incentive lookups.</w:t>
+      </w:r>
+    </w:p>
+    <w:p>
+      <w:pPr>
+        <w:numPr>
+          <w:ilvl w:val="0"/>
+          <w:numId w:val="9"/>
+        </w:numPr>
+        <w:ind w:left="720" w:hanging="360"/>
+        <w:jc w:val="both"/>
+        <w:rPr>
+          <w:sz w:val="22"/>
+          <w:szCs w:val="22"/>
+        </w:rPr>
+      </w:pPr>
+      <w:bookmarkStart w:colFirst="0" w:colLast="0" w:name="_heading=h.4gykudjkrvb6" w:id="1"/>
+      <w:bookmarkEnd w:id="1"/>
+      <w:r>
+        <w:rPr>
+          <w:sz w:val="22"/>
+          <w:szCs w:val="22"/>
+          <w:rtl w:val="0"/>
+        </w:rPr>
+        <w:t xml:space="preserve">Utilized ReactJS (v18), Next.js, TypeScript, Node.js, SCSS, and REST APIs to build a modern, scalable, and high-performance web application.</w:t>
+      </w:r>
+    </w:p>
+    <w:p>
+      <w:pPr>
+        <w:numPr>
+          <w:ilvl w:val="0"/>
+          <w:numId w:val="9"/>
+        </w:numPr>
+        <w:ind w:left="720" w:hanging="360"/>
+        <w:jc w:val="both"/>
+        <w:rPr>
+          <w:sz w:val="22"/>
+          <w:szCs w:val="22"/>
+        </w:rPr>
+      </w:pPr>
+      <w:bookmarkStart w:colFirst="0" w:colLast="0" w:name="_heading=h.4gykudjkrvb6" w:id="1"/>
+      <w:bookmarkEnd w:id="1"/>
+      <w:r>
+        <w:rPr>
+          <w:sz w:val="22"/>
+          <w:szCs w:val="22"/>
+          <w:rtl w:val="0"/>
+        </w:rPr>
+        <w:t xml:space="preserve">Collaborated with UX designers to translate Figma wireframes into pixel-perfect, responsive UI components following Walmart’s design standards.</w:t>
+      </w:r>
+    </w:p>
+    <w:p>
+      <w:pPr>
+        <w:numPr>
+          <w:ilvl w:val="0"/>
+          <w:numId w:val="9"/>
+        </w:numPr>
+        <w:ind w:left="720" w:hanging="360"/>
+        <w:jc w:val="both"/>
+        <w:rPr>
+          <w:sz w:val="22"/>
+          <w:szCs w:val="22"/>
+        </w:rPr>
+      </w:pPr>
+      <w:bookmarkStart w:colFirst="0" w:colLast="0" w:name="_heading=h.4gykudjkrvb6" w:id="1"/>
+      <w:bookmarkEnd w:id="1"/>
+      <w:r>
+        <w:rPr>
+          <w:sz w:val="22"/>
+          <w:szCs w:val="22"/>
+          <w:rtl w:val="0"/>
+        </w:rPr>
+        <w:t xml:space="preserve">Developed modular and reusable React components with SCSS architecture using mixins, variables, and utility classes to maintain design consistency.</w:t>
+      </w:r>
+    </w:p>
+    <w:p>
+      <w:pPr>
+        <w:numPr>
+          <w:ilvl w:val="0"/>
+          <w:numId w:val="9"/>
+        </w:numPr>
+        <w:ind w:left="720" w:hanging="360"/>
+        <w:jc w:val="both"/>
+        <w:rPr>
+          <w:sz w:val="22"/>
+          <w:szCs w:val="22"/>
+        </w:rPr>
+      </w:pPr>
+      <w:bookmarkStart w:colFirst="0" w:colLast="0" w:name="_heading=h.4gykudjkrvb6" w:id="1"/>
+      <w:bookmarkEnd w:id="1"/>
+      <w:r>
+        <w:rPr>
+          <w:sz w:val="22"/>
+          <w:szCs w:val="22"/>
+          <w:rtl w:val="0"/>
+        </w:rPr>
+        <w:t xml:space="preserve">Integrated RESTful APIs using </w:t>
+      </w:r>
+      <w:r>
+        <w:rPr>
+          <w:sz w:val="22"/>
+          <w:szCs w:val="22"/>
+          <w:rtl w:val="0"/>
+        </w:rPr>
+        <w:t xml:space="preserve">fetch</w:t>
+      </w:r>
+      <w:r>
+        <w:rPr>
+          <w:sz w:val="22"/>
+          <w:szCs w:val="22"/>
+          <w:rtl w:val="0"/>
+        </w:rPr>
+        <w:t xml:space="preserve"> and </w:t>
+      </w:r>
+      <w:r>
+        <w:rPr>
+          <w:sz w:val="22"/>
+          <w:szCs w:val="22"/>
+          <w:rtl w:val="0"/>
+        </w:rPr>
+        <w:t xml:space="preserve">axios</w:t>
+      </w:r>
+      <w:r>
+        <w:rPr>
+          <w:sz w:val="22"/>
+          <w:szCs w:val="22"/>
+          <w:rtl w:val="0"/>
+        </w:rPr>
+        <w:t xml:space="preserve"> for data synchronization and implemented React Query for caching, pagination, and background data updates.</w:t>
+      </w:r>
+    </w:p>
+    <w:p>
+      <w:pPr>
+        <w:numPr>
+          <w:ilvl w:val="0"/>
+          <w:numId w:val="9"/>
+        </w:numPr>
+        <w:ind w:left="720" w:hanging="360"/>
+        <w:jc w:val="both"/>
+        <w:rPr>
+          <w:sz w:val="22"/>
+          <w:szCs w:val="22"/>
+        </w:rPr>
+      </w:pPr>
+      <w:bookmarkStart w:colFirst="0" w:colLast="0" w:name="_heading=h.4gykudjkrvb6" w:id="1"/>
+      <w:bookmarkEnd w:id="1"/>
+      <w:r>
+        <w:rPr>
+          <w:sz w:val="22"/>
+          <w:szCs w:val="22"/>
+          <w:rtl w:val="0"/>
+        </w:rPr>
+        <w:t xml:space="preserve">Conducted cross-browser compatibility testing and ensured ADA compliance across all key features to meet Walmart’s accessibility standards.</w:t>
+      </w:r>
+    </w:p>
+    <w:p>
+      <w:pPr>
+        <w:numPr>
+          <w:ilvl w:val="0"/>
+          <w:numId w:val="9"/>
+        </w:numPr>
+        <w:ind w:left="720" w:hanging="360"/>
+        <w:jc w:val="both"/>
+        <w:rPr>
+          <w:sz w:val="22"/>
+          <w:szCs w:val="22"/>
+        </w:rPr>
+      </w:pPr>
+      <w:bookmarkStart w:colFirst="0" w:colLast="0" w:name="_heading=h.4gykudjkrvb6" w:id="1"/>
+      <w:bookmarkEnd w:id="1"/>
+      <w:r>
+        <w:rPr>
+          <w:sz w:val="22"/>
+          <w:szCs w:val="22"/>
+          <w:rtl w:val="0"/>
+        </w:rPr>
+        <w:t xml:space="preserve">Collaborated in Agile/Scrum environment, participating in sprint planning, peer code reviews, and unit testing for maintainable code delivery.</w:t>
+      </w:r>
+    </w:p>
+    <w:p>
+      <w:pPr>
+        <w:numPr>
+          <w:ilvl w:val="0"/>
+          <w:numId w:val="9"/>
+        </w:numPr>
+        <w:ind w:left="720" w:hanging="360"/>
+        <w:jc w:val="both"/>
+        <w:rPr>
+          <w:sz w:val="22"/>
+          <w:szCs w:val="22"/>
+        </w:rPr>
+      </w:pPr>
+      <w:bookmarkStart w:colFirst="0" w:colLast="0" w:name="_heading=h.4gykudjkrvb6" w:id="1"/>
+      <w:bookmarkEnd w:id="1"/>
+      <w:r>
+        <w:rPr>
+          <w:sz w:val="22"/>
+          <w:szCs w:val="22"/>
+          <w:rtl w:val="0"/>
+        </w:rPr>
+        <w:t xml:space="preserve">Coordinated closely with backend teams to debug API responses and streamline Node.js service integration for consistent frontend-backend communication.</w:t>
       </w:r>
     </w:p>
     <w:p>
@@ -473,50 +859,12 @@
           <w:szCs w:val="24"/>
         </w:rPr>
       </w:pPr>
-      <w:bookmarkStart w:colFirst="0" w:colLast="0" w:name="_heading=h.gjdgxs" w:id="0"/>
-      <w:bookmarkEnd w:id="0"/>
-      <w:r>
-        <w:rPr>
-          <w:sz w:val="24"/>
-          <w:szCs w:val="24"/>
-          <w:rtl w:val="0"/>
-        </w:rPr>
-        <w:t xml:space="preserve">Client</w:t>
-      </w:r>
-      <w:r>
-        <w:rPr>
-          <w:b w:val="1"/>
-          <w:sz w:val="24"/>
-          <w:szCs w:val="24"/>
-          <w:rtl w:val="0"/>
-        </w:rPr>
-        <w:t xml:space="preserve">: </w:t>
-      </w:r>
-      <w:r>
-        <w:rPr>
-          <w:sz w:val="24"/>
-          <w:szCs w:val="24"/>
-          <w:rtl w:val="0"/>
-        </w:rPr>
-        <w:t xml:space="preserve">Cleveland Cliffs (Through implementation Partner Infosys)</w:t>
-        <w:tab/>
-      </w:r>
-      <w:r>
-        <w:rPr>
-          <w:b w:val="1"/>
-          <w:sz w:val="24"/>
-          <w:szCs w:val="24"/>
-          <w:rtl w:val="0"/>
-        </w:rPr>
-        <w:t xml:space="preserve"> - </w:t>
-      </w:r>
-      <w:r>
-        <w:rPr>
-          <w:sz w:val="24"/>
-          <w:szCs w:val="24"/>
-          <w:rtl w:val="0"/>
-        </w:rPr>
-        <w:t xml:space="preserve">July 2023 to Till date</w:t>
+      <w:bookmarkStart w:colFirst="0" w:colLast="0" w:name="_heading=h.ivi4dw9blplt" w:id="2"/>
+      <w:bookmarkEnd w:id="2"/>
+      <w:r>
+        <w:rPr>
+          <w:rtl w:val="0"/>
+        </w:rPr>
       </w:r>
     </w:p>
     <w:p>
@@ -535,13 +883,15 @@
           <w:szCs w:val="24"/>
         </w:rPr>
       </w:pPr>
-      <w:r>
-        <w:rPr>
-          <w:sz w:val="24"/>
-          <w:szCs w:val="24"/>
-          <w:rtl w:val="0"/>
-        </w:rPr>
-        <w:t xml:space="preserve">Role</w:t>
+      <w:bookmarkStart w:colFirst="0" w:colLast="0" w:name="_heading=h.gjdgxs" w:id="0"/>
+      <w:bookmarkEnd w:id="0"/>
+      <w:r>
+        <w:rPr>
+          <w:sz w:val="24"/>
+          <w:szCs w:val="24"/>
+          <w:rtl w:val="0"/>
+        </w:rPr>
+        <w:t xml:space="preserve">Client</w:t>
       </w:r>
       <w:r>
         <w:rPr>
@@ -558,25 +908,8 @@
           <w:szCs w:val="24"/>
           <w:rtl w:val="0"/>
         </w:rPr>
-        <w:t xml:space="preserve">Technical Lead</w:t>
-      </w:r>
-    </w:p>
-    <w:p>
-      <w:pPr>
-        <w:ind w:left="0" w:hanging="2"/>
-        <w:jc w:val="both"/>
-        <w:rPr>
-          <w:sz w:val="24"/>
-          <w:szCs w:val="24"/>
-        </w:rPr>
-      </w:pPr>
-      <w:r>
-        <w:rPr>
-          <w:sz w:val="24"/>
-          <w:szCs w:val="24"/>
-          <w:rtl w:val="0"/>
-        </w:rPr>
-        <w:t xml:space="preserve">Project</w:t>
+        <w:t xml:space="preserve">Cleveland Cliffs (Through implementation Partner Infosys)</w:t>
+        <w:tab/>
       </w:r>
       <w:r>
         <w:rPr>
@@ -585,18 +918,15 @@
           <w:szCs w:val="24"/>
           <w:rtl w:val="0"/>
         </w:rPr>
-        <w:t xml:space="preserve">: </w:t>
-      </w:r>
-      <w:r>
-        <w:rPr>
-          <w:sz w:val="24"/>
-          <w:szCs w:val="24"/>
-          <w:rtl w:val="0"/>
-        </w:rPr>
-        <w:t xml:space="preserve">Order to Cash (OTC) - Cleveland Cliffs</w:t>
-        <w:tab/>
-        <w:tab/>
-        <w:t xml:space="preserve">Location: East Chicago, Indiana, US</w:t>
+        <w:t xml:space="preserve"> - </w:t>
+      </w:r>
+      <w:r>
+        <w:rPr>
+          <w:sz w:val="24"/>
+          <w:szCs w:val="24"/>
+          <w:rtl w:val="0"/>
+        </w:rPr>
+        <w:t xml:space="preserve">July 2023 to July 2025</w:t>
       </w:r>
     </w:p>
     <w:p>
@@ -621,384 +951,62 @@
           <w:szCs w:val="24"/>
           <w:rtl w:val="0"/>
         </w:rPr>
-        <w:t xml:space="preserve">Responsibilities: ￼</w:t>
-      </w:r>
-    </w:p>
-    <w:p>
-      <w:pPr>
-        <w:widowControl w:val="0"/>
-        <w:numPr>
-          <w:ilvl w:val="0"/>
-          <w:numId w:val="6"/>
-        </w:numPr>
-        <w:spacing w:after="0" w:before="240" w:line="276" w:lineRule="auto"/>
-        <w:ind w:left="720" w:hanging="360"/>
-        <w:jc w:val="both"/>
-        <w:rPr>
-          <w:sz w:val="22"/>
-          <w:szCs w:val="22"/>
-          <w:u w:val="none"/>
-        </w:rPr>
-      </w:pPr>
-      <w:r>
-        <w:rPr>
-          <w:sz w:val="22"/>
-          <w:szCs w:val="22"/>
-          <w:rtl w:val="0"/>
-        </w:rPr>
-        <w:t xml:space="preserve">Led the development and implementation of the Order to Cash web application for Cleveland Cliffs with web technologies React v18, TypeScript,jQuery, JavaScript, SQL, Tailwind, CSS3 and HTML5 and AWS services (Lambda, EC2, S3, API Gateway, Systems Manager, IAM).</w:t>
-      </w:r>
-      <w:r>
-        <w:rPr>
-          <w:rtl w:val="0"/>
-        </w:rPr>
-      </w:r>
-    </w:p>
-    <w:p>
-      <w:pPr>
-        <w:widowControl w:val="0"/>
-        <w:numPr>
-          <w:ilvl w:val="0"/>
-          <w:numId w:val="6"/>
-        </w:numPr>
-        <w:spacing w:after="0" w:before="0" w:line="276" w:lineRule="auto"/>
-        <w:ind w:left="720" w:hanging="360"/>
-        <w:jc w:val="both"/>
-        <w:rPr>
-          <w:sz w:val="22"/>
-          <w:szCs w:val="22"/>
-          <w:u w:val="none"/>
-        </w:rPr>
-      </w:pPr>
-      <w:r>
-        <w:rPr>
-          <w:sz w:val="22"/>
-          <w:szCs w:val="22"/>
-          <w:rtl w:val="0"/>
-        </w:rPr>
-        <w:t xml:space="preserve">Integrated RESTful APIs and GraphQL with React Query to manage server-state in a scalable application, utilizing </w:t>
+        <w:t xml:space="preserve">Role</w:t>
       </w:r>
       <w:r>
         <w:rPr>
           <w:b w:val="1"/>
-          <w:sz w:val="22"/>
-          <w:szCs w:val="22"/>
-          <w:rtl w:val="0"/>
-        </w:rPr>
-        <w:t xml:space="preserve">AWS API Gateway</w:t>
-      </w:r>
-      <w:r>
-        <w:rPr>
-          <w:sz w:val="22"/>
-          <w:szCs w:val="22"/>
-          <w:rtl w:val="0"/>
-        </w:rPr>
-        <w:t xml:space="preserve"> for secure, throttled, and monitored API access.</w:t>
-      </w:r>
-      <w:r>
-        <w:rPr>
-          <w:rtl w:val="0"/>
-        </w:rPr>
-      </w:r>
-    </w:p>
-    <w:p>
-      <w:pPr>
-        <w:widowControl w:val="0"/>
-        <w:numPr>
-          <w:ilvl w:val="0"/>
-          <w:numId w:val="6"/>
-        </w:numPr>
-        <w:spacing w:after="0" w:before="0" w:line="276" w:lineRule="auto"/>
-        <w:ind w:left="720" w:hanging="360"/>
-        <w:jc w:val="both"/>
-        <w:rPr>
-          <w:sz w:val="22"/>
-          <w:szCs w:val="22"/>
-          <w:u w:val="none"/>
-        </w:rPr>
-      </w:pPr>
-      <w:r>
-        <w:rPr>
-          <w:sz w:val="22"/>
-          <w:szCs w:val="22"/>
-          <w:rtl w:val="0"/>
-        </w:rPr>
-        <w:t xml:space="preserve">Used state management libraries like Redux or Context API to manage the application state and optimize performance.</w:t>
-      </w:r>
-      <w:r>
-        <w:rPr>
-          <w:rtl w:val="0"/>
-        </w:rPr>
-      </w:r>
-    </w:p>
-    <w:p>
-      <w:pPr>
-        <w:widowControl w:val="0"/>
-        <w:numPr>
-          <w:ilvl w:val="0"/>
-          <w:numId w:val="6"/>
-        </w:numPr>
-        <w:spacing w:after="0" w:before="0" w:line="276" w:lineRule="auto"/>
-        <w:ind w:left="720" w:hanging="360"/>
-        <w:jc w:val="both"/>
-        <w:rPr>
-          <w:sz w:val="22"/>
-          <w:szCs w:val="22"/>
-          <w:u w:val="none"/>
-        </w:rPr>
-      </w:pPr>
-      <w:r>
-        <w:rPr>
-          <w:sz w:val="22"/>
-          <w:szCs w:val="22"/>
-          <w:rtl w:val="0"/>
-        </w:rPr>
-        <w:t xml:space="preserve">Designed and developed responsive user interfaces for web pages with Tailwind CSS, Bootstrap, SCSS.</w:t>
-      </w:r>
-      <w:r>
-        <w:rPr>
-          <w:rtl w:val="0"/>
-        </w:rPr>
-      </w:r>
-    </w:p>
-    <w:p>
-      <w:pPr>
-        <w:widowControl w:val="0"/>
-        <w:numPr>
-          <w:ilvl w:val="0"/>
-          <w:numId w:val="6"/>
-        </w:numPr>
-        <w:spacing w:after="0" w:before="0" w:line="276" w:lineRule="auto"/>
-        <w:ind w:left="720" w:hanging="360"/>
-        <w:jc w:val="both"/>
-        <w:rPr>
-          <w:sz w:val="22"/>
-          <w:szCs w:val="22"/>
-          <w:u w:val="none"/>
-        </w:rPr>
-      </w:pPr>
-      <w:r>
-        <w:rPr>
-          <w:sz w:val="22"/>
-          <w:szCs w:val="22"/>
-          <w:rtl w:val="0"/>
-        </w:rPr>
-        <w:t xml:space="preserve">Translated designs and wireframes into high-quality, performant code using CSS3, SCSS, Bootstrap, Material UI and integrated with typescript based react application. Created reusable SCSS mixins, functions, and variables for maintaining visual consistency across components.</w:t>
-      </w:r>
-      <w:r>
-        <w:rPr>
-          <w:rtl w:val="0"/>
-        </w:rPr>
-      </w:r>
-    </w:p>
-    <w:p>
-      <w:pPr>
-        <w:widowControl w:val="0"/>
-        <w:numPr>
-          <w:ilvl w:val="0"/>
-          <w:numId w:val="6"/>
-        </w:numPr>
-        <w:spacing w:after="0" w:before="0" w:line="276" w:lineRule="auto"/>
-        <w:ind w:left="720" w:hanging="360"/>
-        <w:jc w:val="both"/>
-        <w:rPr>
-          <w:sz w:val="22"/>
-          <w:szCs w:val="22"/>
-          <w:u w:val="none"/>
-        </w:rPr>
-      </w:pPr>
-      <w:r>
-        <w:rPr>
-          <w:sz w:val="22"/>
-          <w:szCs w:val="22"/>
-          <w:rtl w:val="0"/>
-        </w:rPr>
-        <w:t xml:space="preserve">Ensured cross-browser compatibility and responsiveness using media queries and Tailwind classes.</w:t>
-      </w:r>
-      <w:r>
-        <w:rPr>
-          <w:rtl w:val="0"/>
-        </w:rPr>
-      </w:r>
-    </w:p>
-    <w:p>
-      <w:pPr>
-        <w:widowControl w:val="0"/>
-        <w:numPr>
-          <w:ilvl w:val="0"/>
-          <w:numId w:val="6"/>
-        </w:numPr>
-        <w:spacing w:after="0" w:before="0" w:line="276" w:lineRule="auto"/>
-        <w:ind w:left="720" w:hanging="360"/>
-        <w:jc w:val="both"/>
-        <w:rPr>
-          <w:sz w:val="22"/>
-          <w:szCs w:val="22"/>
-          <w:u w:val="none"/>
-        </w:rPr>
-      </w:pPr>
-      <w:r>
-        <w:rPr>
-          <w:sz w:val="22"/>
-          <w:szCs w:val="22"/>
-          <w:rtl w:val="0"/>
-        </w:rPr>
-        <w:t xml:space="preserve">Built SCSS themes and modular layout structure to streamline maintenance across multiple user roles.</w:t>
-      </w:r>
-      <w:r>
-        <w:rPr>
-          <w:rtl w:val="0"/>
-        </w:rPr>
-      </w:r>
-    </w:p>
-    <w:p>
-      <w:pPr>
-        <w:widowControl w:val="0"/>
-        <w:numPr>
-          <w:ilvl w:val="0"/>
-          <w:numId w:val="6"/>
-        </w:numPr>
-        <w:spacing w:after="0" w:before="0" w:line="276" w:lineRule="auto"/>
-        <w:ind w:left="720" w:hanging="360"/>
-        <w:jc w:val="both"/>
-        <w:rPr>
-          <w:sz w:val="22"/>
-          <w:szCs w:val="22"/>
-        </w:rPr>
-      </w:pPr>
-      <w:r>
-        <w:rPr>
-          <w:sz w:val="22"/>
-          <w:szCs w:val="22"/>
-          <w:rtl w:val="0"/>
-        </w:rPr>
-        <w:t xml:space="preserve">Developed and deployed serverless functions using AWS Lambda to automate backend operations like order validation, invoice generation, and real-time notification triggers, reducing manual effort and enhancing system responsiveness.</w:t>
-      </w:r>
-    </w:p>
-    <w:p>
-      <w:pPr>
-        <w:widowControl w:val="0"/>
-        <w:numPr>
-          <w:ilvl w:val="0"/>
-          <w:numId w:val="6"/>
-        </w:numPr>
-        <w:spacing w:after="0" w:before="0" w:line="276" w:lineRule="auto"/>
-        <w:ind w:left="720" w:hanging="360"/>
-        <w:jc w:val="both"/>
-        <w:rPr>
-          <w:sz w:val="22"/>
-          <w:szCs w:val="22"/>
-        </w:rPr>
-      </w:pPr>
-      <w:r>
-        <w:rPr>
-          <w:sz w:val="22"/>
-          <w:szCs w:val="22"/>
-          <w:rtl w:val="0"/>
-        </w:rPr>
-        <w:t xml:space="preserve">Configured and managed EC2 instances with Auto Scaling Groups for backend deployments, ensuring fault tolerance and optimized cost usage during peak load.</w:t>
-      </w:r>
-    </w:p>
-    <w:p>
-      <w:pPr>
-        <w:widowControl w:val="0"/>
-        <w:numPr>
-          <w:ilvl w:val="0"/>
-          <w:numId w:val="6"/>
-        </w:numPr>
-        <w:spacing w:after="0" w:before="0" w:line="276" w:lineRule="auto"/>
-        <w:ind w:left="720" w:hanging="360"/>
-        <w:jc w:val="both"/>
-        <w:rPr>
-          <w:sz w:val="22"/>
-          <w:szCs w:val="22"/>
-        </w:rPr>
-      </w:pPr>
-      <w:r>
-        <w:rPr>
-          <w:sz w:val="22"/>
-          <w:szCs w:val="22"/>
-          <w:rtl w:val="0"/>
-        </w:rPr>
-        <w:t xml:space="preserve">Employed AWS S3 for secure document and invoice storage, implementing lifecycle rules, versioning, and encryption for enhanced data durability and compliance.</w:t>
-      </w:r>
-    </w:p>
-    <w:p>
-      <w:pPr>
-        <w:widowControl w:val="0"/>
-        <w:numPr>
-          <w:ilvl w:val="0"/>
-          <w:numId w:val="6"/>
-        </w:numPr>
-        <w:spacing w:after="0" w:before="0" w:line="276" w:lineRule="auto"/>
-        <w:ind w:left="720" w:hanging="360"/>
-        <w:jc w:val="both"/>
-        <w:rPr>
-          <w:sz w:val="22"/>
-          <w:szCs w:val="22"/>
-        </w:rPr>
-      </w:pPr>
-      <w:r>
-        <w:rPr>
-          <w:sz w:val="22"/>
-          <w:szCs w:val="22"/>
-          <w:rtl w:val="0"/>
-        </w:rPr>
-        <w:t xml:space="preserve">Used AWS Systems Manager (SSM) to securely manage server configurations, automate patching workflows, and reduce manual infrastructure overhead.</w:t>
-      </w:r>
-    </w:p>
-    <w:p>
-      <w:pPr>
-        <w:widowControl w:val="0"/>
-        <w:numPr>
-          <w:ilvl w:val="0"/>
-          <w:numId w:val="6"/>
-        </w:numPr>
-        <w:spacing w:after="0" w:before="0" w:line="276" w:lineRule="auto"/>
-        <w:ind w:left="720" w:hanging="360"/>
-        <w:jc w:val="both"/>
-        <w:rPr>
-          <w:sz w:val="22"/>
-          <w:szCs w:val="22"/>
-        </w:rPr>
-      </w:pPr>
-      <w:r>
-        <w:rPr>
-          <w:sz w:val="22"/>
-          <w:szCs w:val="22"/>
-          <w:rtl w:val="0"/>
-        </w:rPr>
-        <w:t xml:space="preserve">Applied AWS IAM policies and roles to establish fine-grained, least-privilege access controls across development, staging, and production environments.</w:t>
-      </w:r>
-    </w:p>
-    <w:p>
-      <w:pPr>
-        <w:widowControl w:val="0"/>
-        <w:numPr>
-          <w:ilvl w:val="0"/>
-          <w:numId w:val="6"/>
-        </w:numPr>
-        <w:spacing w:after="240" w:before="0" w:line="276" w:lineRule="auto"/>
-        <w:ind w:left="720" w:hanging="360"/>
-        <w:jc w:val="both"/>
-        <w:rPr>
-          <w:sz w:val="22"/>
-          <w:szCs w:val="22"/>
-          <w:u w:val="none"/>
-        </w:rPr>
-      </w:pPr>
-      <w:r>
-        <w:rPr>
-          <w:sz w:val="22"/>
-          <w:szCs w:val="22"/>
-          <w:rtl w:val="0"/>
-        </w:rPr>
-        <w:t xml:space="preserve">Enhanced application performance with lazy loading, code splitting, and implementing caching mechanisms for both UI and API data.</w:t>
-      </w:r>
-      <w:r>
-        <w:rPr>
-          <w:rtl w:val="0"/>
-        </w:rPr>
+          <w:sz w:val="24"/>
+          <w:szCs w:val="24"/>
+          <w:rtl w:val="0"/>
+        </w:rPr>
+        <w:t xml:space="preserve">: </w:t>
+      </w:r>
+      <w:r>
+        <w:rPr>
+          <w:sz w:val="24"/>
+          <w:szCs w:val="24"/>
+          <w:rtl w:val="0"/>
+        </w:rPr>
+        <w:t xml:space="preserve">Technical Lead</w:t>
+      </w:r>
+    </w:p>
+    <w:p>
+      <w:pPr>
+        <w:ind w:left="0" w:hanging="2"/>
+        <w:jc w:val="both"/>
+        <w:rPr>
+          <w:sz w:val="24"/>
+          <w:szCs w:val="24"/>
+        </w:rPr>
+      </w:pPr>
+      <w:r>
+        <w:rPr>
+          <w:sz w:val="24"/>
+          <w:szCs w:val="24"/>
+          <w:rtl w:val="0"/>
+        </w:rPr>
+        <w:t xml:space="preserve">Project</w:t>
+      </w:r>
+      <w:r>
+        <w:rPr>
+          <w:b w:val="1"/>
+          <w:sz w:val="24"/>
+          <w:szCs w:val="24"/>
+          <w:rtl w:val="0"/>
+        </w:rPr>
+        <w:t xml:space="preserve">: </w:t>
+      </w:r>
+      <w:r>
+        <w:rPr>
+          <w:sz w:val="24"/>
+          <w:szCs w:val="24"/>
+          <w:rtl w:val="0"/>
+        </w:rPr>
+        <w:t xml:space="preserve">Order to Cash (OTC) - Cleveland Cliffs</w:t>
+        <w:tab/>
+        <w:tab/>
+        <w:t xml:space="preserve">Location: East Chicago, Indiana, US</w:t>
       </w:r>
     </w:p>
     <w:p>
@@ -1017,49 +1025,349 @@
           <w:szCs w:val="24"/>
         </w:rPr>
       </w:pPr>
-      <w:bookmarkStart w:colFirst="0" w:colLast="0" w:name="_heading=h.30j0zll" w:id="1"/>
-      <w:bookmarkEnd w:id="1"/>
-      <w:r>
-        <w:rPr>
-          <w:sz w:val="24"/>
-          <w:szCs w:val="24"/>
-          <w:rtl w:val="0"/>
-        </w:rPr>
-        <w:t xml:space="preserve">Client</w:t>
-      </w:r>
-      <w:r>
-        <w:rPr>
-          <w:b w:val="1"/>
-          <w:sz w:val="24"/>
-          <w:szCs w:val="24"/>
-          <w:rtl w:val="0"/>
-        </w:rPr>
-        <w:t xml:space="preserve">: </w:t>
-      </w:r>
-      <w:r>
-        <w:rPr>
-          <w:sz w:val="24"/>
-          <w:szCs w:val="24"/>
-          <w:rtl w:val="0"/>
-        </w:rPr>
-        <w:t xml:space="preserve">Sony Corporation of America (Through GSPANN Technologies)</w:t>
-      </w:r>
-      <w:r>
-        <w:rPr>
-          <w:b w:val="1"/>
-          <w:sz w:val="24"/>
-          <w:szCs w:val="24"/>
-          <w:rtl w:val="0"/>
-        </w:rPr>
-        <w:t xml:space="preserve"> - </w:t>
-      </w:r>
-      <w:r>
-        <w:rPr>
-          <w:sz w:val="24"/>
-          <w:szCs w:val="24"/>
-          <w:rtl w:val="0"/>
-        </w:rPr>
-        <w:t xml:space="preserve">Jan 2021 to May 2023</w:t>
+      <w:r>
+        <w:rPr>
+          <w:sz w:val="24"/>
+          <w:szCs w:val="24"/>
+          <w:rtl w:val="0"/>
+        </w:rPr>
+        <w:t xml:space="preserve">Responsibilities: ￼</w:t>
+      </w:r>
+    </w:p>
+    <w:p>
+      <w:pPr>
+        <w:widowControl w:val="0"/>
+        <w:numPr>
+          <w:ilvl w:val="0"/>
+          <w:numId w:val="6"/>
+        </w:numPr>
+        <w:spacing w:after="0" w:before="0" w:line="276" w:lineRule="auto"/>
+        <w:ind w:left="720" w:hanging="360"/>
+        <w:jc w:val="both"/>
+        <w:rPr>
+          <w:sz w:val="22"/>
+          <w:szCs w:val="22"/>
+          <w:u w:val="none"/>
+        </w:rPr>
+      </w:pPr>
+      <w:r>
+        <w:rPr>
+          <w:sz w:val="22"/>
+          <w:szCs w:val="22"/>
+          <w:rtl w:val="0"/>
+        </w:rPr>
+        <w:t xml:space="preserve">Led the development and implementation of the Order to Cash web application for Cleveland Cliffs with web technologies React v18, JavaScript, TypeScript, jQuery, Redux, Tailwind, CSS3 and HTML5 and AWS services (Lambda, EC2, S3, API Gateway, Systems Manager, IAM).</w:t>
+      </w:r>
+      <w:r>
+        <w:rPr>
+          <w:rtl w:val="0"/>
+        </w:rPr>
+      </w:r>
+    </w:p>
+    <w:p>
+      <w:pPr>
+        <w:widowControl w:val="0"/>
+        <w:numPr>
+          <w:ilvl w:val="0"/>
+          <w:numId w:val="6"/>
+        </w:numPr>
+        <w:spacing w:after="0" w:before="0" w:line="276" w:lineRule="auto"/>
+        <w:ind w:left="720" w:hanging="360"/>
+        <w:jc w:val="both"/>
+        <w:rPr>
+          <w:sz w:val="22"/>
+          <w:szCs w:val="22"/>
+          <w:u w:val="none"/>
+        </w:rPr>
+      </w:pPr>
+      <w:r>
+        <w:rPr>
+          <w:sz w:val="22"/>
+          <w:szCs w:val="22"/>
+          <w:rtl w:val="0"/>
+        </w:rPr>
+        <w:t xml:space="preserve">Integrated RESTful APIs with React Query to manage server-state in a scalable application.</w:t>
+      </w:r>
+      <w:r>
+        <w:rPr>
+          <w:rtl w:val="0"/>
+        </w:rPr>
+      </w:r>
+    </w:p>
+    <w:p>
+      <w:pPr>
+        <w:widowControl w:val="0"/>
+        <w:numPr>
+          <w:ilvl w:val="0"/>
+          <w:numId w:val="6"/>
+        </w:numPr>
+        <w:spacing w:after="0" w:before="0" w:line="276" w:lineRule="auto"/>
+        <w:ind w:left="720" w:hanging="360"/>
+        <w:jc w:val="both"/>
+        <w:rPr>
+          <w:sz w:val="22"/>
+          <w:szCs w:val="22"/>
+          <w:u w:val="none"/>
+        </w:rPr>
+      </w:pPr>
+      <w:r>
+        <w:rPr>
+          <w:sz w:val="22"/>
+          <w:szCs w:val="22"/>
+          <w:rtl w:val="0"/>
+        </w:rPr>
+        <w:t xml:space="preserve">Used state management libraries like Redux Saga, Context API to manage the application state and optimize performance.</w:t>
+      </w:r>
+      <w:r>
+        <w:rPr>
+          <w:rtl w:val="0"/>
+        </w:rPr>
+      </w:r>
+    </w:p>
+    <w:p>
+      <w:pPr>
+        <w:widowControl w:val="0"/>
+        <w:numPr>
+          <w:ilvl w:val="0"/>
+          <w:numId w:val="6"/>
+        </w:numPr>
+        <w:spacing w:after="0" w:before="0" w:line="276" w:lineRule="auto"/>
+        <w:ind w:left="720" w:hanging="360"/>
+        <w:jc w:val="both"/>
+        <w:rPr>
+          <w:sz w:val="22"/>
+          <w:szCs w:val="22"/>
+          <w:u w:val="none"/>
+        </w:rPr>
+      </w:pPr>
+      <w:r>
+        <w:rPr>
+          <w:sz w:val="22"/>
+          <w:szCs w:val="22"/>
+          <w:rtl w:val="0"/>
+        </w:rPr>
+        <w:t xml:space="preserve">Designed and developed responsive user interfaces for web pages with Tailwind CSS, Bootstrap, SCSS.</w:t>
+      </w:r>
+      <w:r>
+        <w:rPr>
+          <w:rtl w:val="0"/>
+        </w:rPr>
+      </w:r>
+    </w:p>
+    <w:p>
+      <w:pPr>
+        <w:widowControl w:val="0"/>
+        <w:numPr>
+          <w:ilvl w:val="0"/>
+          <w:numId w:val="6"/>
+        </w:numPr>
+        <w:spacing w:after="0" w:before="0" w:line="276" w:lineRule="auto"/>
+        <w:ind w:left="720" w:hanging="360"/>
+        <w:jc w:val="both"/>
+        <w:rPr>
+          <w:sz w:val="22"/>
+          <w:szCs w:val="22"/>
+          <w:u w:val="none"/>
+        </w:rPr>
+      </w:pPr>
+      <w:r>
+        <w:rPr>
+          <w:sz w:val="22"/>
+          <w:szCs w:val="22"/>
+          <w:rtl w:val="0"/>
+        </w:rPr>
+        <w:t xml:space="preserve">Translated designs and wireframes into high-quality, performant code using CSS3, SCSS, Bootstrap, Material UI and integrated with typescript based react application. Created reusable SCSS mixins, functions, and variables for maintaining visual consistency across components.</w:t>
+      </w:r>
+      <w:r>
+        <w:rPr>
+          <w:rtl w:val="0"/>
+        </w:rPr>
+      </w:r>
+    </w:p>
+    <w:p>
+      <w:pPr>
+        <w:widowControl w:val="0"/>
+        <w:numPr>
+          <w:ilvl w:val="0"/>
+          <w:numId w:val="6"/>
+        </w:numPr>
+        <w:spacing w:line="276" w:lineRule="auto"/>
+        <w:ind w:left="720" w:hanging="360"/>
+        <w:jc w:val="both"/>
+        <w:rPr>
+          <w:sz w:val="22"/>
+          <w:szCs w:val="22"/>
+        </w:rPr>
+      </w:pPr>
+      <w:r>
+        <w:rPr>
+          <w:sz w:val="22"/>
+          <w:szCs w:val="22"/>
+          <w:rtl w:val="0"/>
+        </w:rPr>
+        <w:t xml:space="preserve">Used state management libraries like Redux or Context API to manage the application state and optimize performance.</w:t>
+      </w:r>
+    </w:p>
+    <w:p>
+      <w:pPr>
+        <w:widowControl w:val="0"/>
+        <w:numPr>
+          <w:ilvl w:val="0"/>
+          <w:numId w:val="6"/>
+        </w:numPr>
+        <w:spacing w:line="276" w:lineRule="auto"/>
+        <w:ind w:left="720" w:hanging="360"/>
+        <w:jc w:val="both"/>
+        <w:rPr>
+          <w:sz w:val="22"/>
+          <w:szCs w:val="22"/>
+        </w:rPr>
+      </w:pPr>
+      <w:r>
+        <w:rPr>
+          <w:sz w:val="22"/>
+          <w:szCs w:val="22"/>
+          <w:rtl w:val="0"/>
+        </w:rPr>
+        <w:t xml:space="preserve">Enhanced application performance with lazy loading, code splitting, and implementing caching mechanisms for both UI and API data.</w:t>
+      </w:r>
+    </w:p>
+    <w:p>
+      <w:pPr>
+        <w:widowControl w:val="0"/>
+        <w:numPr>
+          <w:ilvl w:val="0"/>
+          <w:numId w:val="6"/>
+        </w:numPr>
+        <w:spacing w:line="276" w:lineRule="auto"/>
+        <w:ind w:left="720" w:hanging="360"/>
+        <w:jc w:val="both"/>
+        <w:rPr>
+          <w:sz w:val="22"/>
+          <w:szCs w:val="22"/>
+        </w:rPr>
+      </w:pPr>
+      <w:r>
+        <w:rPr>
+          <w:sz w:val="22"/>
+          <w:szCs w:val="22"/>
+          <w:rtl w:val="0"/>
+        </w:rPr>
+        <w:t xml:space="preserve">Translated designs and wireframes into high-quality, performant code using CSS3, SCSS,</w:t>
+      </w:r>
+    </w:p>
+    <w:p>
+      <w:pPr>
+        <w:widowControl w:val="0"/>
+        <w:numPr>
+          <w:ilvl w:val="0"/>
+          <w:numId w:val="6"/>
+        </w:numPr>
+        <w:spacing w:line="276" w:lineRule="auto"/>
+        <w:ind w:left="720" w:hanging="360"/>
+        <w:jc w:val="both"/>
+        <w:rPr>
+          <w:sz w:val="22"/>
+          <w:szCs w:val="22"/>
+        </w:rPr>
+      </w:pPr>
+      <w:r>
+        <w:rPr>
+          <w:sz w:val="22"/>
+          <w:szCs w:val="22"/>
+          <w:rtl w:val="0"/>
+        </w:rPr>
+        <w:t xml:space="preserve">Bootstrap, Material UI and integrated with TypeScript-based React application. Created reusable SCSS mixins, functions, and variables for maintaining visual consistency across components.</w:t>
+      </w:r>
+    </w:p>
+    <w:p>
+      <w:pPr>
+        <w:widowControl w:val="0"/>
+        <w:numPr>
+          <w:ilvl w:val="0"/>
+          <w:numId w:val="6"/>
+        </w:numPr>
+        <w:spacing w:after="0" w:before="0" w:line="276" w:lineRule="auto"/>
+        <w:ind w:left="720" w:hanging="360"/>
+        <w:jc w:val="both"/>
+        <w:rPr>
+          <w:sz w:val="22"/>
+          <w:szCs w:val="22"/>
+          <w:u w:val="none"/>
+        </w:rPr>
+      </w:pPr>
+      <w:r>
+        <w:rPr>
+          <w:sz w:val="22"/>
+          <w:szCs w:val="22"/>
+          <w:rtl w:val="0"/>
+        </w:rPr>
+        <w:t xml:space="preserve">Ensured cross-browser compatibility and responsiveness using media queries and Tailwind classes.</w:t>
+      </w:r>
+      <w:r>
+        <w:rPr>
+          <w:rtl w:val="0"/>
+        </w:rPr>
+      </w:r>
+    </w:p>
+    <w:p>
+      <w:pPr>
+        <w:widowControl w:val="0"/>
+        <w:numPr>
+          <w:ilvl w:val="0"/>
+          <w:numId w:val="6"/>
+        </w:numPr>
+        <w:spacing w:after="0" w:before="0" w:line="276" w:lineRule="auto"/>
+        <w:ind w:left="720" w:hanging="360"/>
+        <w:jc w:val="both"/>
+        <w:rPr>
+          <w:sz w:val="22"/>
+          <w:szCs w:val="22"/>
+          <w:u w:val="none"/>
+        </w:rPr>
+      </w:pPr>
+      <w:r>
+        <w:rPr>
+          <w:sz w:val="22"/>
+          <w:szCs w:val="22"/>
+          <w:rtl w:val="0"/>
+        </w:rPr>
+        <w:t xml:space="preserve">Built SCSS themes and modular layout structure to streamline maintenance across multiple user roles.</w:t>
+      </w:r>
+      <w:r>
+        <w:rPr>
+          <w:rtl w:val="0"/>
+        </w:rPr>
+      </w:r>
+    </w:p>
+    <w:p>
+      <w:pPr>
+        <w:widowControl w:val="0"/>
+        <w:numPr>
+          <w:ilvl w:val="0"/>
+          <w:numId w:val="6"/>
+        </w:numPr>
+        <w:spacing w:after="240" w:before="0" w:line="276" w:lineRule="auto"/>
+        <w:ind w:left="720" w:hanging="360"/>
+        <w:jc w:val="both"/>
+        <w:rPr>
+          <w:sz w:val="22"/>
+          <w:szCs w:val="22"/>
+          <w:u w:val="none"/>
+        </w:rPr>
+      </w:pPr>
+      <w:r>
+        <w:rPr>
+          <w:sz w:val="22"/>
+          <w:szCs w:val="22"/>
+          <w:rtl w:val="0"/>
+        </w:rPr>
+        <w:t xml:space="preserve">Enhanced application performance with lazy loading, code splitting, and implementing caching mechanisms for both UI and API data.</w:t>
+      </w:r>
+      <w:r>
+        <w:rPr>
+          <w:rtl w:val="0"/>
+        </w:rPr>
       </w:r>
     </w:p>
     <w:p>
@@ -1078,13 +1386,15 @@
           <w:szCs w:val="24"/>
         </w:rPr>
       </w:pPr>
-      <w:r>
-        <w:rPr>
-          <w:sz w:val="24"/>
-          <w:szCs w:val="24"/>
-          <w:rtl w:val="0"/>
-        </w:rPr>
-        <w:t xml:space="preserve">Role</w:t>
+      <w:bookmarkStart w:colFirst="0" w:colLast="0" w:name="_heading=h.30j0zll" w:id="3"/>
+      <w:bookmarkEnd w:id="3"/>
+      <w:r>
+        <w:rPr>
+          <w:sz w:val="24"/>
+          <w:szCs w:val="24"/>
+          <w:rtl w:val="0"/>
+        </w:rPr>
+        <w:t xml:space="preserve">Client</w:t>
       </w:r>
       <w:r>
         <w:rPr>
@@ -1101,7 +1411,24 @@
           <w:szCs w:val="24"/>
           <w:rtl w:val="0"/>
         </w:rPr>
-        <w:t xml:space="preserve">Technical Lead</w:t>
+        <w:t xml:space="preserve">Sony Corporation of America (Through GSPANN Technologies)</w:t>
+      </w:r>
+      <w:r>
+        <w:rPr>
+          <w:b w:val="1"/>
+          <w:sz w:val="24"/>
+          <w:szCs w:val="24"/>
+          <w:rtl w:val="0"/>
+        </w:rPr>
+        <w:t xml:space="preserve"> - </w:t>
+      </w:r>
+      <w:r>
+        <w:rPr>
+          <w:sz w:val="24"/>
+          <w:szCs w:val="24"/>
+          <w:rtl w:val="0"/>
+        </w:rPr>
+        <w:t xml:space="preserve">Jan 2021 to May 2023</w:t>
       </w:r>
     </w:p>
     <w:p>
@@ -1126,7 +1453,7 @@
           <w:szCs w:val="24"/>
           <w:rtl w:val="0"/>
         </w:rPr>
-        <w:t xml:space="preserve">Project</w:t>
+        <w:t xml:space="preserve">Role</w:t>
       </w:r>
       <w:r>
         <w:rPr>
@@ -1143,13 +1470,7 @@
           <w:szCs w:val="24"/>
           <w:rtl w:val="0"/>
         </w:rPr>
-        <w:t xml:space="preserve">Sony Rewards</w:t>
-        <w:tab/>
-        <w:tab/>
-        <w:tab/>
-        <w:tab/>
-        <w:tab/>
-        <w:t xml:space="preserve">Location: Hyderabad, India</w:t>
+        <w:t xml:space="preserve">Technical Lead</w:t>
       </w:r>
     </w:p>
     <w:p>
@@ -1174,6 +1495,54 @@
           <w:szCs w:val="24"/>
           <w:rtl w:val="0"/>
         </w:rPr>
+        <w:t xml:space="preserve">Project</w:t>
+      </w:r>
+      <w:r>
+        <w:rPr>
+          <w:b w:val="1"/>
+          <w:sz w:val="24"/>
+          <w:szCs w:val="24"/>
+          <w:rtl w:val="0"/>
+        </w:rPr>
+        <w:t xml:space="preserve">: </w:t>
+      </w:r>
+      <w:r>
+        <w:rPr>
+          <w:sz w:val="24"/>
+          <w:szCs w:val="24"/>
+          <w:rtl w:val="0"/>
+        </w:rPr>
+        <w:t xml:space="preserve">Sony Rewards</w:t>
+        <w:tab/>
+        <w:tab/>
+        <w:tab/>
+        <w:tab/>
+        <w:tab/>
+        <w:t xml:space="preserve">Location: Hyderabad, India</w:t>
+      </w:r>
+    </w:p>
+    <w:p>
+      <w:pPr>
+        <w:pBdr>
+          <w:top w:space="0" w:sz="0" w:val="nil"/>
+          <w:left w:space="0" w:sz="0" w:val="nil"/>
+          <w:bottom w:space="0" w:sz="0" w:val="nil"/>
+          <w:right w:space="0" w:sz="0" w:val="nil"/>
+          <w:between w:space="0" w:sz="0" w:val="nil"/>
+        </w:pBdr>
+        <w:ind w:left="0" w:hanging="2"/>
+        <w:jc w:val="both"/>
+        <w:rPr>
+          <w:sz w:val="24"/>
+          <w:szCs w:val="24"/>
+        </w:rPr>
+      </w:pPr>
+      <w:r>
+        <w:rPr>
+          <w:sz w:val="24"/>
+          <w:szCs w:val="24"/>
+          <w:rtl w:val="0"/>
+        </w:rPr>
         <w:t xml:space="preserve">Responsibilities:</w:t>
       </w:r>
       <w:r>
@@ -1213,7 +1582,7 @@
           <w:szCs w:val="22"/>
           <w:rtl w:val="0"/>
         </w:rPr>
-        <w:t xml:space="preserve">Led the development and implementation of the Sony Rewards web application, a customer loyalty program platform for SONY with web technologies ReactJS, Typescript, SFCC UI, jQuery, JavaScript, Python, SQL, GraphQL, Tailwind, Bootstrap, CSS3 and HTML5 and AWS Cloud.</w:t>
+        <w:t xml:space="preserve">Led the development and implementation of the Sony Rewards web application, a customer loyalty program platform for SONY with web technologies ReactJS, Typescript, SFCC UI, jQuery, JavaScript, Python, SQL, GraphQL, Tailwind, Bootstrap, CSS3 and HTML5.</w:t>
       </w:r>
       <w:r>
         <w:rPr>
@@ -1333,24 +1702,7 @@
           <w:szCs w:val="22"/>
           <w:rtl w:val="0"/>
         </w:rPr>
-        <w:t xml:space="preserve">Built and consumed RESTful and GraphQL APIs using React Query for efficient server-state management, with </w:t>
-      </w:r>
-      <w:r>
-        <w:rPr>
-          <w:b w:val="1"/>
-          <w:sz w:val="22"/>
-          <w:szCs w:val="22"/>
-          <w:rtl w:val="0"/>
-        </w:rPr>
-        <w:t xml:space="preserve">AWS API Gateway</w:t>
-      </w:r>
-      <w:r>
-        <w:rPr>
-          <w:sz w:val="22"/>
-          <w:szCs w:val="22"/>
-          <w:rtl w:val="0"/>
-        </w:rPr>
-        <w:t xml:space="preserve"> enabling routing, authentication (via Cognito), and request throttling.</w:t>
+        <w:t xml:space="preserve">Built and consumed RESTful using React Query for efficient server-state management</w:t>
       </w:r>
       <w:r>
         <w:rPr>
@@ -1409,7 +1761,7 @@
           <w:szCs w:val="22"/>
           <w:rtl w:val="0"/>
         </w:rPr>
-        <w:t xml:space="preserve">Led architecture and code reviews across frontend and backend teams, driving adoption of AWS best practices, modular TypeScript usage, and cloud-native design principles.</w:t>
+        <w:t xml:space="preserve">Led architecture and code reviews across frontend and backend teams, driving adoption of best practices, modular TypeScript usage, and cloud-native design principles.</w:t>
       </w:r>
     </w:p>
     <w:p>
@@ -1458,7 +1810,7 @@
           <w:szCs w:val="22"/>
           <w:rtl w:val="0"/>
         </w:rPr>
-        <w:t xml:space="preserve">Implemented accessibility standards (WCAG 2.1) using semantic HTML and Tailwind focus/hover-visible classes for improved keyboard navigation and screen-reader support.</w:t>
+        <w:t xml:space="preserve">Implemented accessibility standards (WCAG 2.1 and ADA) using semantic HTML and Tailwind focus/hover-visible classes for improved keyboard navigation and screen-reader support.</w:t>
       </w:r>
       <w:r>
         <w:rPr>
@@ -2272,38 +2624,15 @@
         <w:rPr>
           <w:sz w:val="24"/>
           <w:szCs w:val="24"/>
-          <w:u w:val="none"/>
-        </w:rPr>
-      </w:pPr>
-      <w:r>
-        <w:rPr>
-          <w:sz w:val="24"/>
-          <w:szCs w:val="24"/>
-          <w:rtl w:val="0"/>
-        </w:rPr>
-        <w:t xml:space="preserve">Ensured frontend code followed </w:t>
-      </w:r>
-      <w:r>
-        <w:rPr>
-          <w:b w:val="1"/>
-          <w:sz w:val="24"/>
-          <w:szCs w:val="24"/>
-          <w:rtl w:val="0"/>
-        </w:rPr>
-        <w:t xml:space="preserve">best practices for performance, accessibility, and scalability</w:t>
-      </w:r>
-      <w:r>
-        <w:rPr>
-          <w:sz w:val="24"/>
-          <w:szCs w:val="24"/>
-          <w:rtl w:val="0"/>
-        </w:rPr>
-        <w:t xml:space="preserve"> while integrating with dynamic data sources and complex business logic.</w:t>
-      </w:r>
-      <w:r>
-        <w:rPr>
-          <w:rtl w:val="0"/>
-        </w:rPr>
+        </w:rPr>
+      </w:pPr>
+      <w:r>
+        <w:rPr>
+          <w:sz w:val="24"/>
+          <w:szCs w:val="24"/>
+          <w:rtl w:val="0"/>
+        </w:rPr>
+        <w:t xml:space="preserve">Ensured frontend code followed best practices for performance, accessibility, and scalability while integrating with dynamic data sources and complex business logic.</w:t>
       </w:r>
     </w:p>
     <w:p>
@@ -3184,132 +3513,26 @@
         <w:ind w:left="0" w:firstLine="0"/>
         <w:jc w:val="both"/>
         <w:rPr>
+          <w:sz w:val="22"/>
+          <w:szCs w:val="22"/>
+        </w:rPr>
+      </w:pPr>
+      <w:r>
+        <w:rPr>
+          <w:sz w:val="24"/>
+          <w:szCs w:val="24"/>
+          <w:rtl w:val="0"/>
+        </w:rPr>
+        <w:t xml:space="preserve">         </w:t>
+      </w:r>
+      <w:r>
+        <w:rPr>
           <w:color w:val="000000"/>
           <w:sz w:val="24"/>
           <w:szCs w:val="24"/>
-        </w:rPr>
-      </w:pPr>
-      <w:r>
-        <w:rPr>
-          <w:sz w:val="24"/>
-          <w:szCs w:val="24"/>
-          <w:rtl w:val="0"/>
-        </w:rPr>
-        <w:t xml:space="preserve">         </w:t>
-      </w:r>
-      <w:r>
-        <w:rPr>
-          <w:color w:val="000000"/>
-          <w:sz w:val="24"/>
-          <w:szCs w:val="24"/>
           <w:rtl w:val="0"/>
         </w:rPr>
         <w:t xml:space="preserve">Bachelor of Technology (B.Tech) in Electronics and Communication Engineering (ECE) in 2012</w:t>
-      </w:r>
-    </w:p>
-    <w:p>
-      <w:pPr>
-        <w:pBdr>
-          <w:top w:space="0" w:sz="0" w:val="nil"/>
-          <w:left w:space="0" w:sz="0" w:val="nil"/>
-          <w:bottom w:space="0" w:sz="0" w:val="nil"/>
-          <w:right w:space="0" w:sz="0" w:val="nil"/>
-          <w:between w:space="0" w:sz="0" w:val="nil"/>
-        </w:pBdr>
-        <w:spacing w:line="240" w:lineRule="auto"/>
-        <w:ind w:left="0" w:firstLine="0"/>
-        <w:jc w:val="both"/>
-        <w:rPr>
-          <w:sz w:val="24"/>
-          <w:szCs w:val="24"/>
-        </w:rPr>
-      </w:pPr>
-      <w:r>
-        <w:rPr>
-          <w:rtl w:val="0"/>
-        </w:rPr>
-      </w:r>
-    </w:p>
-    <w:p>
-      <w:pPr>
-        <w:pBdr>
-          <w:top w:space="0" w:sz="0" w:val="nil"/>
-          <w:left w:space="0" w:sz="0" w:val="nil"/>
-          <w:bottom w:space="0" w:sz="0" w:val="nil"/>
-          <w:right w:space="0" w:sz="0" w:val="nil"/>
-          <w:between w:space="0" w:sz="0" w:val="nil"/>
-        </w:pBdr>
-        <w:spacing w:line="240" w:lineRule="auto"/>
-        <w:ind w:left="0" w:firstLine="0"/>
-        <w:jc w:val="both"/>
-        <w:rPr>
-          <w:sz w:val="24"/>
-          <w:szCs w:val="24"/>
-        </w:rPr>
-      </w:pPr>
-      <w:r>
-        <w:rPr>
-          <w:sz w:val="24"/>
-          <w:szCs w:val="24"/>
-          <w:rtl w:val="0"/>
-        </w:rPr>
-        <w:t xml:space="preserve">Certifications:</w:t>
-      </w:r>
-    </w:p>
-    <w:p>
-      <w:pPr>
-        <w:pBdr>
-          <w:top w:space="0" w:sz="0" w:val="nil"/>
-          <w:left w:space="0" w:sz="0" w:val="nil"/>
-          <w:bottom w:space="0" w:sz="0" w:val="nil"/>
-          <w:right w:space="0" w:sz="0" w:val="nil"/>
-          <w:between w:space="0" w:sz="0" w:val="nil"/>
-        </w:pBdr>
-        <w:spacing w:line="240" w:lineRule="auto"/>
-        <w:ind w:left="0" w:firstLine="0"/>
-        <w:jc w:val="both"/>
-        <w:rPr>
-          <w:sz w:val="22"/>
-          <w:szCs w:val="22"/>
-        </w:rPr>
-      </w:pPr>
-      <w:r>
-        <w:rPr>
-          <w:sz w:val="24"/>
-          <w:szCs w:val="24"/>
-          <w:rtl w:val="0"/>
-        </w:rPr>
-        <w:t xml:space="preserve">          </w:t>
-      </w:r>
-      <w:r>
-        <w:rPr>
-          <w:rFonts w:ascii="Roboto" w:cs="Roboto" w:eastAsia="Roboto" w:hAnsi="Roboto"/>
-          <w:sz w:val="22"/>
-          <w:szCs w:val="22"/>
-          <w:highlight w:val="white"/>
-          <w:rtl w:val="0"/>
-        </w:rPr>
-        <w:t xml:space="preserve">AWS Certified Solutions Architect (</w:t>
-      </w:r>
-      <w:r>
-        <w:rPr>
-          <w:rFonts w:ascii="Roboto" w:cs="Roboto" w:eastAsia="Roboto" w:hAnsi="Roboto"/>
-          <w:sz w:val="21"/>
-          <w:szCs w:val="21"/>
-          <w:highlight w:val="white"/>
-          <w:rtl w:val="0"/>
-        </w:rPr>
-        <w:t xml:space="preserve">Issued Jul 2023</w:t>
-      </w:r>
-      <w:r>
-        <w:rPr>
-          <w:rFonts w:ascii="Roboto" w:cs="Roboto" w:eastAsia="Roboto" w:hAnsi="Roboto"/>
-          <w:sz w:val="22"/>
-          <w:szCs w:val="22"/>
-          <w:highlight w:val="white"/>
-          <w:rtl w:val="0"/>
-        </w:rPr>
-        <w:t xml:space="preserve">)</w:t>
       </w:r>
       <w:r>
         <w:rPr>
@@ -4388,6 +4611,116 @@
     </w:lvl>
   </w:abstractNum>
   <w:abstractNum w:abstractNumId="8">
+    <w:lvl w:ilvl="0">
+      <w:start w:val="1"/>
+      <w:numFmt w:val="bullet"/>
+      <w:lvlText w:val="●"/>
+      <w:lvlJc w:val="left"/>
+      <w:pPr>
+        <w:ind w:left="720" w:hanging="360"/>
+      </w:pPr>
+      <w:rPr>
+        <w:u w:val="none"/>
+      </w:rPr>
+    </w:lvl>
+    <w:lvl w:ilvl="1">
+      <w:start w:val="1"/>
+      <w:numFmt w:val="bullet"/>
+      <w:lvlText w:val="○"/>
+      <w:lvlJc w:val="left"/>
+      <w:pPr>
+        <w:ind w:left="1440" w:hanging="360"/>
+      </w:pPr>
+      <w:rPr>
+        <w:u w:val="none"/>
+      </w:rPr>
+    </w:lvl>
+    <w:lvl w:ilvl="2">
+      <w:start w:val="1"/>
+      <w:numFmt w:val="bullet"/>
+      <w:lvlText w:val="■"/>
+      <w:lvlJc w:val="left"/>
+      <w:pPr>
+        <w:ind w:left="2160" w:hanging="360"/>
+      </w:pPr>
+      <w:rPr>
+        <w:u w:val="none"/>
+      </w:rPr>
+    </w:lvl>
+    <w:lvl w:ilvl="3">
+      <w:start w:val="1"/>
+      <w:numFmt w:val="bullet"/>
+      <w:lvlText w:val="●"/>
+      <w:lvlJc w:val="left"/>
+      <w:pPr>
+        <w:ind w:left="2880" w:hanging="360"/>
+      </w:pPr>
+      <w:rPr>
+        <w:u w:val="none"/>
+      </w:rPr>
+    </w:lvl>
+    <w:lvl w:ilvl="4">
+      <w:start w:val="1"/>
+      <w:numFmt w:val="bullet"/>
+      <w:lvlText w:val="○"/>
+      <w:lvlJc w:val="left"/>
+      <w:pPr>
+        <w:ind w:left="3600" w:hanging="360"/>
+      </w:pPr>
+      <w:rPr>
+        <w:u w:val="none"/>
+      </w:rPr>
+    </w:lvl>
+    <w:lvl w:ilvl="5">
+      <w:start w:val="1"/>
+      <w:numFmt w:val="bullet"/>
+      <w:lvlText w:val="■"/>
+      <w:lvlJc w:val="left"/>
+      <w:pPr>
+        <w:ind w:left="4320" w:hanging="360"/>
+      </w:pPr>
+      <w:rPr>
+        <w:u w:val="none"/>
+      </w:rPr>
+    </w:lvl>
+    <w:lvl w:ilvl="6">
+      <w:start w:val="1"/>
+      <w:numFmt w:val="bullet"/>
+      <w:lvlText w:val="●"/>
+      <w:lvlJc w:val="left"/>
+      <w:pPr>
+        <w:ind w:left="5040" w:hanging="360"/>
+      </w:pPr>
+      <w:rPr>
+        <w:u w:val="none"/>
+      </w:rPr>
+    </w:lvl>
+    <w:lvl w:ilvl="7">
+      <w:start w:val="1"/>
+      <w:numFmt w:val="bullet"/>
+      <w:lvlText w:val="○"/>
+      <w:lvlJc w:val="left"/>
+      <w:pPr>
+        <w:ind w:left="5760" w:hanging="360"/>
+      </w:pPr>
+      <w:rPr>
+        <w:u w:val="none"/>
+      </w:rPr>
+    </w:lvl>
+    <w:lvl w:ilvl="8">
+      <w:start w:val="1"/>
+      <w:numFmt w:val="bullet"/>
+      <w:lvlText w:val="■"/>
+      <w:lvlJc w:val="left"/>
+      <w:pPr>
+        <w:ind w:left="6480" w:hanging="360"/>
+      </w:pPr>
+      <w:rPr>
+        <w:u w:val="none"/>
+      </w:rPr>
+    </w:lvl>
+  </w:abstractNum>
+  <w:abstractNum w:abstractNumId="9">
     <w:lvl w:ilvl="0">
       <w:start w:val="1"/>
       <w:numFmt w:val="bullet"/>
@@ -4521,6 +4854,9 @@
   <w:num w:numId="8">
     <w:abstractNumId w:val="8"/>
   </w:num>
+  <w:num w:numId="9">
+    <w:abstractNumId w:val="9"/>
+  </w:num>
 </w:numbering>
 </file>
 
@@ -4538,11 +4874,19 @@
       </w:pPr>
     </w:pPrDefault>
   </w:docDefaults>
+  <w:style w:type="table" w:styleId="TableNormal" w:default="1">
+    <w:name w:val="TableNormal"/>
+    <w:tblPr>
+      <w:tblCellMar>
+        <w:top w:w="100.0" w:type="dxa"/>
+        <w:left w:w="100.0" w:type="dxa"/>
+        <w:bottom w:w="100.0" w:type="dxa"/>
+        <w:right w:w="100.0" w:type="dxa"/>
+      </w:tblCellMar>
+    </w:tblPr>
+  </w:style>
   <w:style w:type="paragraph" w:styleId="Normal" w:default="1">
     <w:name w:val="normal"/>
-  </w:style>
-  <w:style w:type="table" w:styleId="TableNormal" w:default="1">
-    <w:name w:val="TableNormal"/>
   </w:style>
   <w:style w:type="paragraph" w:styleId="Heading1">
     <w:name w:val="heading 1"/>
@@ -4633,6 +4977,30 @@
       <w:sz w:val="24"/>
       <w:szCs w:val="24"/>
     </w:rPr>
+  </w:style>
+  <w:style w:type="paragraph" w:styleId="Normal" w:default="1">
+    <w:name w:val="normal"/>
+  </w:style>
+  <w:style w:type="table" w:styleId="TableNormal" w:default="1">
+    <w:name w:val="TableNormal"/>
+  </w:style>
+  <w:style w:type="paragraph" w:styleId="Normal" w:default="1">
+    <w:name w:val="normal"/>
+  </w:style>
+  <w:style w:type="table" w:styleId="TableNormal" w:default="1">
+    <w:name w:val="TableNormal"/>
+  </w:style>
+  <w:style w:type="paragraph" w:styleId="Normal" w:default="1">
+    <w:name w:val="normal"/>
+  </w:style>
+  <w:style w:type="table" w:styleId="TableNormal" w:default="1">
+    <w:name w:val="TableNormal"/>
+  </w:style>
+  <w:style w:type="paragraph" w:styleId="Normal" w:default="1">
+    <w:name w:val="normal"/>
+  </w:style>
+  <w:style w:type="table" w:styleId="TableNormal" w:default="1">
+    <w:name w:val="TableNormal"/>
   </w:style>
   <w:style w:type="paragraph" w:styleId="Normal" w:default="1">
     <w:name w:val="normal"/>
@@ -6869,7 +7237,7 @@
 
 <file path=customXML/item1.xml><?xml version="1.0" encoding="utf-8"?>
 <go:gDocsCustomXmlDataStorage xmlns:go="http://customooxmlschemas.google.com/" xmlns:r="http://schemas.openxmlformats.org/officeDocument/2006/relationships" uri="GoogleDocsCustomDataVersion2">
-  <go:docsCustomData xmlns:go="http://customooxmlschemas.google.com/" roundtripDataSignature="AMtx7mhdltN1mnOfIPCwjSYVmz0YmdbLGQ==">CgMxLjAyCGguZ2pkZ3hzMgloLjMwajB6bGw4AHIhMW01bHVTSVY1SkJ3dHM0WjlldFljZ0JzcVlDdkt4djgz</go:docsCustomData>
+  <go:docsCustomData xmlns:go="http://customooxmlschemas.google.com/" roundtripDataSignature="AMtx7mgGgP8Oas6mzv8Ur3rKDIPbvRZ3LA==">CgMxLjAyCGguZ2pkZ3hzMg5oLjRneWt1ZGprcnZiNjIOaC40Z3lrdWRqa3J2YjYyDmguNGd5a3VkamtydmI2Mg5oLjRneWt1ZGprcnZiNjIOaC40Z3lrdWRqa3J2YjYyDmguNGd5a3VkamtydmI2Mg5oLjRneWt1ZGprcnZiNjIOaC40Z3lrdWRqa3J2YjYyDmguaXZpNGR3OWJscGx0MghoLmdqZGd4czIJaC4zMGowemxsOAByITFPVWJoeTVfdDBJOVFtSWRTeUs1MjRxTzB5RVpUcUtxaw==</go:docsCustomData>
 </go:gDocsCustomXmlDataStorage>
 </file>
 

</xml_diff>